<commit_message>
change player disconnected handling
</commit_message>
<xml_diff>
--- a/Engineering Notebook - Final Project.docx
+++ b/Engineering Notebook - Final Project.docx
@@ -396,12 +396,12 @@
           <wp:inline distB="114300" distT="114300" distL="114300" distR="114300">
             <wp:extent cx="4448175" cy="3037549"/>
             <wp:effectExtent b="0" l="0" r="0" t="0"/>
-            <wp:docPr id="11" name="image4.png"/>
+            <wp:docPr id="11" name="image7.png"/>
             <a:graphic>
               <a:graphicData uri="http://schemas.openxmlformats.org/drawingml/2006/picture">
                 <pic:pic>
                   <pic:nvPicPr>
-                    <pic:cNvPr id="0" name="image4.png"/>
+                    <pic:cNvPr id="0" name="image7.png"/>
                     <pic:cNvPicPr preferRelativeResize="0"/>
                   </pic:nvPicPr>
                   <pic:blipFill>
@@ -496,12 +496,12 @@
           <wp:inline distB="114300" distT="114300" distL="114300" distR="114300">
             <wp:extent cx="4100513" cy="2813741"/>
             <wp:effectExtent b="0" l="0" r="0" t="0"/>
-            <wp:docPr id="2" name="image10.png"/>
+            <wp:docPr id="2" name="image2.png"/>
             <a:graphic>
               <a:graphicData uri="http://schemas.openxmlformats.org/drawingml/2006/picture">
                 <pic:pic>
                   <pic:nvPicPr>
-                    <pic:cNvPr id="0" name="image10.png"/>
+                    <pic:cNvPr id="0" name="image2.png"/>
                     <pic:cNvPicPr preferRelativeResize="0"/>
                   </pic:nvPicPr>
                   <pic:blipFill>
@@ -1202,12 +1202,12 @@
           <wp:inline distB="114300" distT="114300" distL="114300" distR="114300">
             <wp:extent cx="4416170" cy="3029040"/>
             <wp:effectExtent b="0" l="0" r="0" t="0"/>
-            <wp:docPr id="4" name="image9.png"/>
+            <wp:docPr id="4" name="image11.png"/>
             <a:graphic>
               <a:graphicData uri="http://schemas.openxmlformats.org/drawingml/2006/picture">
                 <pic:pic>
                   <pic:nvPicPr>
-                    <pic:cNvPr id="0" name="image9.png"/>
+                    <pic:cNvPr id="0" name="image11.png"/>
                     <pic:cNvPicPr preferRelativeResize="0"/>
                   </pic:nvPicPr>
                   <pic:blipFill>
@@ -2301,12 +2301,12 @@
           <wp:inline distB="114300" distT="114300" distL="114300" distR="114300">
             <wp:extent cx="4215662" cy="4702085"/>
             <wp:effectExtent b="0" l="0" r="0" t="0"/>
-            <wp:docPr id="9" name="image8.png"/>
+            <wp:docPr id="9" name="image12.png"/>
             <a:graphic>
               <a:graphicData uri="http://schemas.openxmlformats.org/drawingml/2006/picture">
                 <pic:pic>
                   <pic:nvPicPr>
-                    <pic:cNvPr id="0" name="image8.png"/>
+                    <pic:cNvPr id="0" name="image12.png"/>
                     <pic:cNvPicPr preferRelativeResize="0"/>
                   </pic:nvPicPr>
                   <pic:blipFill>
@@ -3026,24 +3026,6 @@
     <w:p>
       <w:pPr>
         <w:numPr>
-          <w:ilvl w:val="2"/>
-          <w:numId w:val="22"/>
-        </w:numPr>
-        <w:ind w:left="1440" w:hanging="360"/>
-        <w:rPr>
-          <w:u w:val="none"/>
-        </w:rPr>
-      </w:pPr>
-      <w:r>
-        <w:rPr>
-          <w:rtl w:val="0"/>
-        </w:rPr>
-        <w:t xml:space="preserve">on_window_close(self): send a PLAYER_DISCONNECTED message to the server. </w:t>
-      </w:r>
-    </w:p>
-    <w:p>
-      <w:pPr>
-        <w:numPr>
           <w:ilvl w:val="0"/>
           <w:numId w:val="22"/>
         </w:numPr>
@@ -3584,6 +3566,24 @@
           <w:rtl w:val="0"/>
         </w:rPr>
         <w:t xml:space="preserve">After the game ends, at first we pop the user back to the home screen immediately. However, we later thought that it would be better if the user can remain on the board to review the game if they would like to. Thus, we enhanced this feature by add an additional polling after the game ends, such that the final game board is shown and the user can then click “Exit Game” to return to the home screen. </w:t>
+      </w:r>
+    </w:p>
+    <w:p>
+      <w:pPr>
+        <w:numPr>
+          <w:ilvl w:val="0"/>
+          <w:numId w:val="39"/>
+        </w:numPr>
+        <w:ind w:left="720" w:hanging="360"/>
+        <w:rPr>
+          <w:u w:val="none"/>
+        </w:rPr>
+      </w:pPr>
+      <w:r>
+        <w:rPr>
+          <w:rtl w:val="0"/>
+        </w:rPr>
+        <w:t xml:space="preserve">To handle the case where the opponent closes the window and disconnects, we encountered some problems in the beginning. We added a function on the client side to send a PLAYER_DISCONNECTED message to the server, but on the server side, the server will also handle a PLAYER_DISCONNECTED message itself when the client disconnects. This double calling caused connection errors and caused the game result window to not show up properly for the remaining player. We later discovered this repetitive call and removed the function called on window close, such that player disconnected is only handled once, and the result window should show to the remaining player. </w:t>
       </w:r>
     </w:p>
     <w:p>
@@ -3624,12 +3624,12 @@
           <wp:inline distB="114300" distT="114300" distL="114300" distR="114300">
             <wp:extent cx="4138613" cy="4619635"/>
             <wp:effectExtent b="0" l="0" r="0" t="0"/>
-            <wp:docPr id="5" name="image6.png"/>
+            <wp:docPr id="5" name="image1.png"/>
             <a:graphic>
               <a:graphicData uri="http://schemas.openxmlformats.org/drawingml/2006/picture">
                 <pic:pic>
                   <pic:nvPicPr>
-                    <pic:cNvPr id="0" name="image6.png"/>
+                    <pic:cNvPr id="0" name="image1.png"/>
                     <pic:cNvPicPr preferRelativeResize="0"/>
                   </pic:nvPicPr>
                   <pic:blipFill>
@@ -4252,12 +4252,12 @@
           <wp:inline distB="114300" distT="114300" distL="114300" distR="114300">
             <wp:extent cx="4729163" cy="3243720"/>
             <wp:effectExtent b="0" l="0" r="0" t="0"/>
-            <wp:docPr id="10" name="image5.png"/>
+            <wp:docPr id="10" name="image6.png"/>
             <a:graphic>
               <a:graphicData uri="http://schemas.openxmlformats.org/drawingml/2006/picture">
                 <pic:pic>
                   <pic:nvPicPr>
-                    <pic:cNvPr id="0" name="image5.png"/>
+                    <pic:cNvPr id="0" name="image6.png"/>
                     <pic:cNvPicPr preferRelativeResize="0"/>
                   </pic:nvPicPr>
                   <pic:blipFill>
@@ -5290,12 +5290,12 @@
           <wp:inline distB="114300" distT="114300" distL="114300" distR="114300">
             <wp:extent cx="4071938" cy="2799457"/>
             <wp:effectExtent b="0" l="0" r="0" t="0"/>
-            <wp:docPr id="8" name="image2.png"/>
+            <wp:docPr id="8" name="image8.png"/>
             <a:graphic>
               <a:graphicData uri="http://schemas.openxmlformats.org/drawingml/2006/picture">
                 <pic:pic>
                   <pic:nvPicPr>
-                    <pic:cNvPr id="0" name="image2.png"/>
+                    <pic:cNvPr id="0" name="image8.png"/>
                     <pic:cNvPicPr preferRelativeResize="0"/>
                   </pic:nvPicPr>
                   <pic:blipFill>
@@ -5371,12 +5371,12 @@
           <wp:inline distB="114300" distT="114300" distL="114300" distR="114300">
             <wp:extent cx="3983749" cy="4443413"/>
             <wp:effectExtent b="0" l="0" r="0" t="0"/>
-            <wp:docPr id="1" name="image12.png"/>
+            <wp:docPr id="1" name="image3.png"/>
             <a:graphic>
               <a:graphicData uri="http://schemas.openxmlformats.org/drawingml/2006/picture">
                 <pic:pic>
                   <pic:nvPicPr>
-                    <pic:cNvPr id="0" name="image12.png"/>
+                    <pic:cNvPr id="0" name="image3.png"/>
                     <pic:cNvPicPr preferRelativeResize="0"/>
                   </pic:nvPicPr>
                   <pic:blipFill>
@@ -6285,12 +6285,12 @@
           <wp:inline distB="114300" distT="114300" distL="114300" distR="114300">
             <wp:extent cx="4538663" cy="3120330"/>
             <wp:effectExtent b="0" l="0" r="0" t="0"/>
-            <wp:docPr id="12" name="image3.png"/>
+            <wp:docPr id="12" name="image10.png"/>
             <a:graphic>
               <a:graphicData uri="http://schemas.openxmlformats.org/drawingml/2006/picture">
                 <pic:pic>
                   <pic:nvPicPr>
-                    <pic:cNvPr id="0" name="image3.png"/>
+                    <pic:cNvPr id="0" name="image10.png"/>
                     <pic:cNvPicPr preferRelativeResize="0"/>
                   </pic:nvPicPr>
                   <pic:blipFill>
@@ -6364,12 +6364,12 @@
           <wp:inline distB="114300" distT="114300" distL="114300" distR="114300">
             <wp:extent cx="3515992" cy="3938588"/>
             <wp:effectExtent b="0" l="0" r="0" t="0"/>
-            <wp:docPr id="7" name="image1.png"/>
+            <wp:docPr id="7" name="image4.png"/>
             <a:graphic>
               <a:graphicData uri="http://schemas.openxmlformats.org/drawingml/2006/picture">
                 <pic:pic>
                   <pic:nvPicPr>
-                    <pic:cNvPr id="0" name="image1.png"/>
+                    <pic:cNvPr id="0" name="image4.png"/>
                     <pic:cNvPicPr preferRelativeResize="0"/>
                   </pic:nvPicPr>
                   <pic:blipFill>
@@ -7100,12 +7100,12 @@
           <wp:inline distB="114300" distT="114300" distL="114300" distR="114300">
             <wp:extent cx="4465971" cy="3056041"/>
             <wp:effectExtent b="0" l="0" r="0" t="0"/>
-            <wp:docPr id="6" name="image7.png"/>
+            <wp:docPr id="6" name="image5.png"/>
             <a:graphic>
               <a:graphicData uri="http://schemas.openxmlformats.org/drawingml/2006/picture">
                 <pic:pic>
                   <pic:nvPicPr>
-                    <pic:cNvPr id="0" name="image7.png"/>
+                    <pic:cNvPr id="0" name="image5.png"/>
                     <pic:cNvPicPr preferRelativeResize="0"/>
                   </pic:nvPicPr>
                   <pic:blipFill>
@@ -7569,12 +7569,12 @@
           <wp:inline distB="114300" distT="114300" distL="114300" distR="114300">
             <wp:extent cx="2686050" cy="1181862"/>
             <wp:effectExtent b="0" l="0" r="0" t="0"/>
-            <wp:docPr id="3" name="image11.png"/>
+            <wp:docPr id="3" name="image9.png"/>
             <a:graphic>
               <a:graphicData uri="http://schemas.openxmlformats.org/drawingml/2006/picture">
                 <pic:pic>
                   <pic:nvPicPr>
-                    <pic:cNvPr id="0" name="image11.png"/>
+                    <pic:cNvPr id="0" name="image9.png"/>
                     <pic:cNvPicPr preferRelativeResize="0"/>
                   </pic:nvPicPr>
                   <pic:blipFill>

</xml_diff>